<commit_message>
work on w8 homework
</commit_message>
<xml_diff>
--- a/week 7/Homework - Bag.docx
+++ b/week 7/Homework - Bag.docx
@@ -1,6 +1,6 @@
 
 <file path=word/document.xml><?xml version="1.0" encoding="utf-8"?>
-<w:document xmlns:wpc="http://schemas.microsoft.com/office/word/2010/wordprocessingCanvas" xmlns:mc="http://schemas.openxmlformats.org/markup-compatibility/2006" xmlns:o="urn:schemas-microsoft-com:office:office" xmlns:r="http://schemas.openxmlformats.org/officeDocument/2006/relationships" xmlns:m="http://schemas.openxmlformats.org/officeDocument/2006/math" xmlns:v="urn:schemas-microsoft-com:vml" xmlns:wp14="http://schemas.microsoft.com/office/word/2010/wordprocessingDrawing" xmlns:wp="http://schemas.openxmlformats.org/drawingml/2006/wordprocessingDrawing" xmlns:w10="urn:schemas-microsoft-com:office:word" xmlns:w="http://schemas.openxmlformats.org/wordprocessingml/2006/main" xmlns:w14="http://schemas.microsoft.com/office/word/2010/wordml" xmlns:w15="http://schemas.microsoft.com/office/word/2012/wordml" xmlns:wpg="http://schemas.microsoft.com/office/word/2010/wordprocessingGroup" xmlns:wpi="http://schemas.microsoft.com/office/word/2010/wordprocessingInk" xmlns:wne="http://schemas.microsoft.com/office/word/2006/wordml" xmlns:wps="http://schemas.microsoft.com/office/word/2010/wordprocessingShape" mc:Ignorable="w14 w15 wp14">
+<w:document xmlns:wpc="http://schemas.microsoft.com/office/word/2010/wordprocessingCanvas" xmlns:mo="http://schemas.microsoft.com/office/mac/office/2008/main" xmlns:mc="http://schemas.openxmlformats.org/markup-compatibility/2006" xmlns:mv="urn:schemas-microsoft-com:mac:vml" xmlns:o="urn:schemas-microsoft-com:office:office" xmlns:r="http://schemas.openxmlformats.org/officeDocument/2006/relationships" xmlns:m="http://schemas.openxmlformats.org/officeDocument/2006/math" xmlns:v="urn:schemas-microsoft-com:vml" xmlns:wp14="http://schemas.microsoft.com/office/word/2010/wordprocessingDrawing" xmlns:wp="http://schemas.openxmlformats.org/drawingml/2006/wordprocessingDrawing" xmlns:w10="urn:schemas-microsoft-com:office:word" xmlns:w="http://schemas.openxmlformats.org/wordprocessingml/2006/main" xmlns:w14="http://schemas.microsoft.com/office/word/2010/wordml" xmlns:w15="http://schemas.microsoft.com/office/word/2012/wordml" xmlns:wpg="http://schemas.microsoft.com/office/word/2010/wordprocessingGroup" xmlns:wpi="http://schemas.microsoft.com/office/word/2010/wordprocessingInk" xmlns:wne="http://schemas.microsoft.com/office/word/2006/wordml" xmlns:wps="http://schemas.microsoft.com/office/word/2010/wordprocessingShape" mc:Ignorable="w14 w15 wp14">
   <w:body>
     <w:p>
       <w:pPr>
@@ -97,13 +97,8 @@
             </w:r>
             <w:proofErr w:type="spellEnd"/>
             <w:r>
-              <w:t xml:space="preserve">: </w:t>
+              <w:t>: int</w:t>
             </w:r>
-            <w:proofErr w:type="spellStart"/>
-            <w:r>
-              <w:t>int</w:t>
-            </w:r>
-            <w:proofErr w:type="spellEnd"/>
           </w:p>
         </w:tc>
       </w:tr>
@@ -178,7 +173,6 @@
           <w:rFonts w:ascii="Consolas" w:hAnsi="Consolas" w:cs="Consolas"/>
         </w:rPr>
       </w:pPr>
-      <w:proofErr w:type="gramStart"/>
       <w:r>
         <w:rPr>
           <w:rFonts w:ascii="Consolas" w:hAnsi="Consolas" w:cs="Consolas"/>
@@ -189,14 +183,21 @@
         <w:rPr>
           <w:rFonts w:ascii="Consolas" w:hAnsi="Consolas" w:cs="Consolas"/>
         </w:rPr>
-        <w:t>etty</w:t>
-      </w:r>
-      <w:proofErr w:type="gramEnd"/>
-      <w:r>
+        <w:t>etty (2)</w:t>
+      </w:r>
+    </w:p>
+    <w:p>
+      <w:pPr>
+        <w:ind w:left="720"/>
         <w:rPr>
           <w:rFonts w:ascii="Consolas" w:hAnsi="Consolas" w:cs="Consolas"/>
         </w:rPr>
-        <w:t xml:space="preserve"> (2)</w:t>
+      </w:pPr>
+      <w:r>
+        <w:rPr>
+          <w:rFonts w:ascii="Consolas" w:hAnsi="Consolas" w:cs="Consolas"/>
+        </w:rPr>
+        <w:t>Diane (4)</w:t>
       </w:r>
     </w:p>
     <w:p>
@@ -206,13 +207,28 @@
           <w:rFonts w:ascii="Consolas" w:hAnsi="Consolas" w:cs="Consolas"/>
         </w:rPr>
       </w:pPr>
+      <w:proofErr w:type="spellStart"/>
       <w:r>
         <w:rPr>
           <w:rFonts w:ascii="Consolas" w:hAnsi="Consolas" w:cs="Consolas"/>
         </w:rPr>
-        <w:t>Diane (4)</w:t>
-      </w:r>
-    </w:p>
+        <w:t>f</w:t>
+      </w:r>
+      <w:r>
+        <w:rPr>
+          <w:rFonts w:ascii="Consolas" w:hAnsi="Consolas" w:cs="Consolas"/>
+        </w:rPr>
+        <w:t>red</w:t>
+      </w:r>
+      <w:proofErr w:type="spellEnd"/>
+    </w:p>
+    <w:p/>
+    <w:p>
+      <w:r>
+        <w:t xml:space="preserve">Ordering strings produces another issue; the relational operators use ASCII values so </w:t>
+      </w:r>
+    </w:p>
+    <w:p/>
     <w:p>
       <w:pPr>
         <w:ind w:left="720"/>
@@ -220,67 +236,23 @@
           <w:rFonts w:ascii="Consolas" w:hAnsi="Consolas" w:cs="Consolas"/>
         </w:rPr>
       </w:pPr>
-      <w:proofErr w:type="spellStart"/>
-      <w:proofErr w:type="gramStart"/>
       <w:r>
         <w:rPr>
           <w:rFonts w:ascii="Consolas" w:hAnsi="Consolas" w:cs="Consolas"/>
         </w:rPr>
-        <w:t>f</w:t>
+        <w:t xml:space="preserve">betty &lt; </w:t>
       </w:r>
       <w:r>
         <w:rPr>
           <w:rFonts w:ascii="Consolas" w:hAnsi="Consolas" w:cs="Consolas"/>
         </w:rPr>
-        <w:t>red</w:t>
-      </w:r>
-      <w:proofErr w:type="spellEnd"/>
-      <w:proofErr w:type="gramEnd"/>
+        <w:t>Diane</w:t>
+      </w:r>
     </w:p>
     <w:p/>
     <w:p>
       <w:r>
-        <w:t xml:space="preserve">Ordering strings produces another issue; the relational operators use ASCII values so </w:t>
-      </w:r>
-    </w:p>
-    <w:p/>
-    <w:p>
-      <w:pPr>
-        <w:ind w:left="720"/>
-        <w:rPr>
-          <w:rFonts w:ascii="Consolas" w:hAnsi="Consolas" w:cs="Consolas"/>
-        </w:rPr>
-      </w:pPr>
-      <w:proofErr w:type="gramStart"/>
-      <w:r>
-        <w:rPr>
-          <w:rFonts w:ascii="Consolas" w:hAnsi="Consolas" w:cs="Consolas"/>
-        </w:rPr>
-        <w:t>betty</w:t>
-      </w:r>
-      <w:proofErr w:type="gramEnd"/>
-      <w:r>
-        <w:rPr>
-          <w:rFonts w:ascii="Consolas" w:hAnsi="Consolas" w:cs="Consolas"/>
-        </w:rPr>
-        <w:t xml:space="preserve"> &lt; </w:t>
-      </w:r>
-      <w:r>
-        <w:rPr>
-          <w:rFonts w:ascii="Consolas" w:hAnsi="Consolas" w:cs="Consolas"/>
-        </w:rPr>
-        <w:t>Diane</w:t>
-      </w:r>
-    </w:p>
-    <w:p/>
-    <w:p>
-      <w:proofErr w:type="gramStart"/>
-      <w:r>
-        <w:t>is</w:t>
-      </w:r>
-      <w:proofErr w:type="gramEnd"/>
-      <w:r>
-        <w:t xml:space="preserve"> false when it should be true. You’ll need to write a function that performs lexicographic comparison of strings, as we desire our traversal to be in lexicographical order.</w:t>
+        <w:t>is false when it should be true. You’ll need to write a function that performs lexicographic comparison of strings, as we desire our traversal to be in lexicographical order.</w:t>
       </w:r>
     </w:p>
     <w:p/>
@@ -297,8 +269,14 @@
           <w:ilvl w:val="0"/>
           <w:numId w:val="1"/>
         </w:numPr>
-      </w:pPr>
-      <w:r>
+        <w:rPr>
+          <w:strike/>
+        </w:rPr>
+      </w:pPr>
+      <w:r>
+        <w:rPr>
+          <w:strike/>
+        </w:rPr>
         <w:t>Display a friendly greeting to the user</w:t>
       </w:r>
     </w:p>
@@ -309,8 +287,14 @@
           <w:ilvl w:val="0"/>
           <w:numId w:val="1"/>
         </w:numPr>
-      </w:pPr>
-      <w:r>
+        <w:rPr>
+          <w:strike/>
+        </w:rPr>
+      </w:pPr>
+      <w:r>
+        <w:rPr>
+          <w:strike/>
+        </w:rPr>
         <w:t>Prompt the user for the name of a file that contains whitespace-delimited text</w:t>
       </w:r>
     </w:p>
@@ -321,8 +305,14 @@
           <w:ilvl w:val="0"/>
           <w:numId w:val="1"/>
         </w:numPr>
-      </w:pPr>
-      <w:r>
+        <w:rPr>
+          <w:strike/>
+        </w:rPr>
+      </w:pPr>
+      <w:r>
+        <w:rPr>
+          <w:strike/>
+        </w:rPr>
         <w:t>Accept that file name and attempt to open the file</w:t>
       </w:r>
     </w:p>
@@ -333,8 +323,14 @@
           <w:ilvl w:val="1"/>
           <w:numId w:val="1"/>
         </w:numPr>
-      </w:pPr>
-      <w:r>
+        <w:rPr>
+          <w:strike/>
+        </w:rPr>
+      </w:pPr>
+      <w:r>
+        <w:rPr>
+          <w:strike/>
+        </w:rPr>
         <w:t>If the file fails to open, display an appropriate error message and exit</w:t>
       </w:r>
     </w:p>
@@ -345,8 +341,14 @@
           <w:ilvl w:val="0"/>
           <w:numId w:val="1"/>
         </w:numPr>
-      </w:pPr>
-      <w:r>
+        <w:rPr>
+          <w:strike/>
+        </w:rPr>
+      </w:pPr>
+      <w:r>
+        <w:rPr>
+          <w:strike/>
+        </w:rPr>
         <w:t>Process the file by</w:t>
       </w:r>
     </w:p>
@@ -357,8 +359,14 @@
           <w:ilvl w:val="1"/>
           <w:numId w:val="1"/>
         </w:numPr>
-      </w:pPr>
-      <w:r>
+        <w:rPr>
+          <w:strike/>
+        </w:rPr>
+      </w:pPr>
+      <w:r>
+        <w:rPr>
+          <w:strike/>
+        </w:rPr>
         <w:t>reading the next word in the file</w:t>
       </w:r>
     </w:p>
@@ -369,8 +377,14 @@
           <w:ilvl w:val="1"/>
           <w:numId w:val="1"/>
         </w:numPr>
-      </w:pPr>
-      <w:r>
+        <w:rPr>
+          <w:strike/>
+        </w:rPr>
+      </w:pPr>
+      <w:r>
+        <w:rPr>
+          <w:strike/>
+        </w:rPr>
         <w:t>removing any leading or trailing punctuation</w:t>
       </w:r>
     </w:p>
@@ -381,8 +395,14 @@
           <w:ilvl w:val="1"/>
           <w:numId w:val="1"/>
         </w:numPr>
-      </w:pPr>
-      <w:r>
+        <w:rPr>
+          <w:strike/>
+        </w:rPr>
+      </w:pPr>
+      <w:r>
+        <w:rPr>
+          <w:strike/>
+        </w:rPr>
         <w:t>inserting the remaining word into the bag</w:t>
       </w:r>
     </w:p>
@@ -393,8 +413,14 @@
           <w:ilvl w:val="0"/>
           <w:numId w:val="1"/>
         </w:numPr>
-      </w:pPr>
-      <w:r>
+        <w:rPr>
+          <w:strike/>
+        </w:rPr>
+      </w:pPr>
+      <w:r>
+        <w:rPr>
+          <w:strike/>
+        </w:rPr>
         <w:t>Close the file</w:t>
       </w:r>
     </w:p>
@@ -405,8 +431,14 @@
           <w:ilvl w:val="0"/>
           <w:numId w:val="1"/>
         </w:numPr>
-      </w:pPr>
-      <w:r>
+        <w:rPr>
+          <w:strike/>
+        </w:rPr>
+      </w:pPr>
+      <w:r>
+        <w:rPr>
+          <w:strike/>
+        </w:rPr>
         <w:t>Prompt the user for another file name, for output</w:t>
       </w:r>
     </w:p>
@@ -417,8 +449,14 @@
           <w:ilvl w:val="0"/>
           <w:numId w:val="1"/>
         </w:numPr>
-      </w:pPr>
-      <w:r>
+        <w:rPr>
+          <w:strike/>
+        </w:rPr>
+      </w:pPr>
+      <w:r>
+        <w:rPr>
+          <w:strike/>
+        </w:rPr>
         <w:t>Accept that file name and open the file</w:t>
       </w:r>
     </w:p>
@@ -431,6 +469,9 @@
         </w:numPr>
       </w:pPr>
       <w:r>
+        <w:rPr>
+          <w:strike/>
+        </w:rPr>
         <w:t>Dump the traversal of the bag into that file and close the file</w:t>
       </w:r>
     </w:p>
@@ -457,10 +498,16 @@
         <w:t xml:space="preserve">The instructor will run your program against both small and large flat-text files, such as “Moby Dick” or “The Oxford English Dictionary.” </w:t>
       </w:r>
       <w:r>
-        <w:t xml:space="preserve">Try it with the short story “Bottle Party” by John Collier (flat text available online) and your program might crash in a surprising way. Why? How would you fix it? </w:t>
+        <w:t xml:space="preserve">Try it with the short story </w:t>
       </w:r>
       <w:bookmarkStart w:id="0" w:name="_GoBack"/>
+      <w:r>
+        <w:t xml:space="preserve">“Bottle Party” by John Collier </w:t>
+      </w:r>
       <w:bookmarkEnd w:id="0"/>
+      <w:r>
+        <w:t xml:space="preserve">(flat text available online) and your program might crash in a surprising way. Why? How would you fix it? </w:t>
+      </w:r>
     </w:p>
     <w:sectPr>
       <w:pgSz w:w="12240" w:h="15840"/>
@@ -473,8 +520,8 @@
 </file>
 
 <file path=word/numbering.xml><?xml version="1.0" encoding="utf-8"?>
-<w:numbering xmlns:wpc="http://schemas.microsoft.com/office/word/2010/wordprocessingCanvas" xmlns:mc="http://schemas.openxmlformats.org/markup-compatibility/2006" xmlns:o="urn:schemas-microsoft-com:office:office" xmlns:r="http://schemas.openxmlformats.org/officeDocument/2006/relationships" xmlns:m="http://schemas.openxmlformats.org/officeDocument/2006/math" xmlns:v="urn:schemas-microsoft-com:vml" xmlns:wp14="http://schemas.microsoft.com/office/word/2010/wordprocessingDrawing" xmlns:wp="http://schemas.openxmlformats.org/drawingml/2006/wordprocessingDrawing" xmlns:w10="urn:schemas-microsoft-com:office:word" xmlns:w="http://schemas.openxmlformats.org/wordprocessingml/2006/main" xmlns:w14="http://schemas.microsoft.com/office/word/2010/wordml" xmlns:w15="http://schemas.microsoft.com/office/word/2012/wordml" xmlns:wpg="http://schemas.microsoft.com/office/word/2010/wordprocessingGroup" xmlns:wpi="http://schemas.microsoft.com/office/word/2010/wordprocessingInk" xmlns:wne="http://schemas.microsoft.com/office/word/2006/wordml" xmlns:wps="http://schemas.microsoft.com/office/word/2010/wordprocessingShape" mc:Ignorable="w14 w15 wp14">
-  <w:abstractNum w:abstractNumId="0" w15:restartNumberingAfterBreak="0">
+<w:numbering xmlns:wpc="http://schemas.microsoft.com/office/word/2010/wordprocessingCanvas" xmlns:mo="http://schemas.microsoft.com/office/mac/office/2008/main" xmlns:mc="http://schemas.openxmlformats.org/markup-compatibility/2006" xmlns:mv="urn:schemas-microsoft-com:mac:vml" xmlns:o="urn:schemas-microsoft-com:office:office" xmlns:r="http://schemas.openxmlformats.org/officeDocument/2006/relationships" xmlns:m="http://schemas.openxmlformats.org/officeDocument/2006/math" xmlns:v="urn:schemas-microsoft-com:vml" xmlns:wp14="http://schemas.microsoft.com/office/word/2010/wordprocessingDrawing" xmlns:wp="http://schemas.openxmlformats.org/drawingml/2006/wordprocessingDrawing" xmlns:w10="urn:schemas-microsoft-com:office:word" xmlns:w="http://schemas.openxmlformats.org/wordprocessingml/2006/main" xmlns:w14="http://schemas.microsoft.com/office/word/2010/wordml" xmlns:w15="http://schemas.microsoft.com/office/word/2012/wordml" xmlns:wpg="http://schemas.microsoft.com/office/word/2010/wordprocessingGroup" xmlns:wpi="http://schemas.microsoft.com/office/word/2010/wordprocessingInk" xmlns:wne="http://schemas.microsoft.com/office/word/2006/wordml" xmlns:wps="http://schemas.microsoft.com/office/word/2010/wordprocessingShape" mc:Ignorable="w14 w15 wp14">
+  <w:abstractNum w:abstractNumId="0">
     <w:nsid w:val="59211405"/>
     <w:multiLevelType w:val="hybridMultilevel"/>
     <w:tmpl w:val="6FDCA764"/>
@@ -606,7 +653,7 @@
     </w:rPrDefault>
     <w:pPrDefault/>
   </w:docDefaults>
-  <w:latentStyles w:defLockedState="0" w:defUIPriority="99" w:defSemiHidden="0" w:defUnhideWhenUsed="0" w:defQFormat="0" w:count="371">
+  <w:latentStyles w:defLockedState="0" w:defUIPriority="99" w:defSemiHidden="0" w:defUnhideWhenUsed="0" w:defQFormat="0" w:count="382">
     <w:lsdException w:name="Normal" w:uiPriority="0" w:qFormat="1"/>
     <w:lsdException w:name="heading 1" w:uiPriority="9" w:qFormat="1"/>
     <w:lsdException w:name="heading 2" w:semiHidden="1" w:uiPriority="9" w:unhideWhenUsed="1" w:qFormat="1"/>
@@ -712,7 +759,6 @@
     <w:lsdException w:name="HTML Sample" w:semiHidden="1" w:unhideWhenUsed="1"/>
     <w:lsdException w:name="HTML Typewriter" w:semiHidden="1" w:unhideWhenUsed="1"/>
     <w:lsdException w:name="HTML Variable" w:semiHidden="1" w:unhideWhenUsed="1"/>
-    <w:lsdException w:name="Normal Table" w:semiHidden="1" w:unhideWhenUsed="1"/>
     <w:lsdException w:name="annotation subject" w:semiHidden="1" w:unhideWhenUsed="1"/>
     <w:lsdException w:name="No List" w:semiHidden="1" w:unhideWhenUsed="1"/>
     <w:lsdException w:name="Outline List 1" w:semiHidden="1" w:unhideWhenUsed="1"/>
@@ -758,11 +804,9 @@
     <w:lsdException w:name="Table Subtle 1" w:semiHidden="1" w:unhideWhenUsed="1"/>
     <w:lsdException w:name="Table Subtle 2" w:semiHidden="1" w:unhideWhenUsed="1"/>
     <w:lsdException w:name="Table Web 1" w:semiHidden="1" w:unhideWhenUsed="1"/>
-    <w:lsdException w:name="Table Web 2" w:semiHidden="1" w:unhideWhenUsed="1"/>
     <w:lsdException w:name="Table Web 3" w:semiHidden="1" w:unhideWhenUsed="1"/>
     <w:lsdException w:name="Balloon Text" w:semiHidden="1" w:unhideWhenUsed="1"/>
     <w:lsdException w:name="Table Grid" w:uiPriority="59"/>
-    <w:lsdException w:name="Table Theme" w:semiHidden="1" w:unhideWhenUsed="1"/>
     <w:lsdException w:name="Placeholder Text" w:semiHidden="1"/>
     <w:lsdException w:name="No Spacing" w:uiPriority="1" w:qFormat="1"/>
     <w:lsdException w:name="Light Shading" w:uiPriority="60"/>
@@ -978,6 +1022,8 @@
     <w:lsdException w:name="List Table 5 Dark Accent 6" w:uiPriority="50"/>
     <w:lsdException w:name="List Table 6 Colorful Accent 6" w:uiPriority="51"/>
     <w:lsdException w:name="List Table 7 Colorful Accent 6" w:uiPriority="52"/>
+    <w:lsdException w:name="Mention" w:semiHidden="1" w:unhideWhenUsed="1"/>
+    <w:lsdException w:name="Smart Hyperlink" w:semiHidden="1" w:unhideWhenUsed="1"/>
   </w:latentStyles>
   <w:style w:type="paragraph" w:default="1" w:styleId="Normal">
     <w:name w:val="Normal"/>
@@ -1038,6 +1084,7 @@
       <w:szCs w:val="24"/>
     </w:rPr>
     <w:tblPr>
+      <w:tblInd w:w="0" w:type="dxa"/>
       <w:tblBorders>
         <w:top w:val="single" w:sz="4" w:space="0" w:color="auto"/>
         <w:left w:val="single" w:sz="4" w:space="0" w:color="auto"/>
@@ -1046,6 +1093,12 @@
         <w:insideH w:val="single" w:sz="4" w:space="0" w:color="auto"/>
         <w:insideV w:val="single" w:sz="4" w:space="0" w:color="auto"/>
       </w:tblBorders>
+      <w:tblCellMar>
+        <w:top w:w="0" w:type="dxa"/>
+        <w:left w:w="108" w:type="dxa"/>
+        <w:bottom w:w="0" w:type="dxa"/>
+        <w:right w:w="108" w:type="dxa"/>
+      </w:tblCellMar>
     </w:tblPr>
   </w:style>
 </w:styles>

</xml_diff>